<commit_message>
Mobile Testing Considerations added
</commit_message>
<xml_diff>
--- a/GITHUB.docx
+++ b/GITHUB.docx
@@ -79,13 +79,7 @@
         <w:rPr>
           <w:i/>
         </w:rPr>
-        <w:t xml:space="preserve">C:\Desktop\&gt; </w:t>
-      </w:r>
-      <w:r>
-        <w:rPr>
-          <w:i/>
-        </w:rPr>
-        <w:t xml:space="preserve">git </w:t>
+        <w:t xml:space="preserve">C:\Desktop\&gt; git </w:t>
       </w:r>
       <w:proofErr w:type="spellStart"/>
       <w:r>
@@ -225,79 +219,61 @@
       </w:r>
       <w:proofErr w:type="spellEnd"/>
       <w:r>
-        <w:t xml:space="preserve"> --global user.</w:t>
-      </w:r>
-      <w:r>
-        <w:t>name</w:t>
-      </w:r>
+        <w:t xml:space="preserve"> --global user.name </w:t>
+      </w:r>
+      <w:proofErr w:type="spellStart"/>
+      <w:r>
+        <w:t>dkentuk</w:t>
+      </w:r>
+      <w:proofErr w:type="spellEnd"/>
+      <w:r>
+        <w:fldChar w:fldCharType="begin"/>
+      </w:r>
+      <w:r>
+        <w:instrText xml:space="preserve"> HYPERLINK "mailto:dk654@hotmail.co.uk" </w:instrText>
+      </w:r>
+      <w:r>
+        <w:fldChar w:fldCharType="end"/>
+      </w:r>
+    </w:p>
+    <w:p>
+      <w:r>
+        <w:tab/>
+      </w:r>
+      <w:r>
+        <w:t xml:space="preserve">Sets the name you want </w:t>
+      </w:r>
+      <w:proofErr w:type="spellStart"/>
+      <w:r>
+        <w:t>atached</w:t>
+      </w:r>
+      <w:proofErr w:type="spellEnd"/>
+      <w:r>
+        <w:t xml:space="preserve"> to your commit transactions</w:t>
+      </w:r>
+    </w:p>
+    <w:p>
+      <w:pPr>
+        <w:pStyle w:val="NoSpacing"/>
+      </w:pPr>
+      <w:r>
+        <w:t xml:space="preserve">$ </w:t>
+      </w:r>
+      <w:proofErr w:type="gramStart"/>
+      <w:r>
+        <w:t>git</w:t>
+      </w:r>
+      <w:proofErr w:type="gramEnd"/>
       <w:r>
         <w:t xml:space="preserve"> </w:t>
       </w:r>
       <w:proofErr w:type="spellStart"/>
       <w:r>
-        <w:t>dkentuk</w:t>
+        <w:t>config</w:t>
       </w:r>
       <w:proofErr w:type="spellEnd"/>
       <w:r>
-        <w:fldChar w:fldCharType="begin"/>
-      </w:r>
-      <w:r>
-        <w:instrText xml:space="preserve"> HYPERLINK "mailto:dk654@hotmail.co.uk" </w:instrText>
-      </w:r>
-      <w:r>
-        <w:fldChar w:fldCharType="separate"/>
-      </w:r>
-      <w:r>
-        <w:fldChar w:fldCharType="end"/>
-      </w:r>
-    </w:p>
-    <w:p>
-      <w:r>
-        <w:tab/>
-      </w:r>
-      <w:r>
-        <w:t xml:space="preserve">Sets the name you want </w:t>
-      </w:r>
-      <w:proofErr w:type="spellStart"/>
-      <w:r>
-        <w:t>atached</w:t>
-      </w:r>
-      <w:proofErr w:type="spellEnd"/>
-      <w:r>
-        <w:t xml:space="preserve"> to your commit transactions</w:t>
-      </w:r>
-    </w:p>
-    <w:p>
-      <w:pPr>
-        <w:pStyle w:val="NoSpacing"/>
-      </w:pPr>
-      <w:r>
-        <w:t xml:space="preserve">$ </w:t>
-      </w:r>
-      <w:proofErr w:type="gramStart"/>
-      <w:r>
-        <w:t>g</w:t>
-      </w:r>
-      <w:r>
-        <w:t>it</w:t>
-      </w:r>
-      <w:proofErr w:type="gramEnd"/>
-      <w:r>
-        <w:t xml:space="preserve"> </w:t>
-      </w:r>
-      <w:proofErr w:type="spellStart"/>
-      <w:r>
-        <w:t>config</w:t>
-      </w:r>
-      <w:proofErr w:type="spellEnd"/>
-      <w:r>
-        <w:t xml:space="preserve"> </w:t>
-      </w:r>
-      <w:r>
-        <w:t>--g</w:t>
-      </w:r>
-      <w:r>
-        <w:t xml:space="preserve">lobal </w:t>
+        <w:t xml:space="preserve"> --global </w:t>
       </w:r>
       <w:proofErr w:type="spellStart"/>
       <w:r>
@@ -386,16 +362,18 @@
       </w:r>
       <w:proofErr w:type="gramEnd"/>
       <w:r>
-        <w:t xml:space="preserve"> add [file]</w:t>
-      </w:r>
-      <w:r>
-        <w:t xml:space="preserve"> .=all file.txt =single file </w:t>
+        <w:t xml:space="preserve"> add [file] .=all file.txt =single file </w:t>
       </w:r>
       <w:proofErr w:type="spellStart"/>
       <w:r>
         <w:t>etc</w:t>
       </w:r>
       <w:proofErr w:type="spellEnd"/>
+      <w:r>
+        <w:t xml:space="preserve"> –u-update all</w:t>
+      </w:r>
+      <w:bookmarkStart w:id="0" w:name="_GoBack"/>
+      <w:bookmarkEnd w:id="0"/>
     </w:p>
     <w:p>
       <w:pPr>
@@ -517,10 +495,7 @@
         <w:ind w:firstLine="720"/>
       </w:pPr>
       <w:r>
-        <w:t>Deletes the file from the working directory and stages the deletion</w:t>
-      </w:r>
-      <w:r>
-        <w:t xml:space="preserve"> from the GITHUB server</w:t>
+        <w:t>Deletes the file from the working directory and stages the deletion from the GITHUB server</w:t>
       </w:r>
     </w:p>
     <w:p>
@@ -553,10 +528,7 @@
         <w:ind w:firstLine="720"/>
       </w:pPr>
       <w:r>
-        <w:t>Removes the file from version control but preserves the file locally</w:t>
-      </w:r>
-      <w:r>
-        <w:t>. Useful when you accidentally upload your entire desktop to GITHUB</w:t>
+        <w:t>Removes the file from version control but preserves the file locally. Useful when you accidentally upload your entire desktop to GITHUB</w:t>
       </w:r>
     </w:p>
     <w:p>
@@ -634,10 +606,7 @@
       </w:r>
       <w:proofErr w:type="gramEnd"/>
       <w:r>
-        <w:t xml:space="preserve"> pull</w:t>
-      </w:r>
-      <w:r>
-        <w:t xml:space="preserve"> [</w:t>
+        <w:t xml:space="preserve"> pull [</w:t>
       </w:r>
       <w:proofErr w:type="spellStart"/>
       <w:r>
@@ -654,10 +623,7 @@
         <w:ind w:firstLine="720"/>
       </w:pPr>
       <w:r>
-        <w:t>Downloads</w:t>
-      </w:r>
-      <w:r>
-        <w:t xml:space="preserve"> the information and history off of the server </w:t>
+        <w:t xml:space="preserve">Downloads the information and history off of the server </w:t>
       </w:r>
       <w:proofErr w:type="spellStart"/>
       <w:proofErr w:type="gramStart"/>
@@ -724,8 +690,6 @@
       <w:r>
         <w:t>https://github.com/tiimgreen/github-cheat-sheet</w:t>
       </w:r>
-      <w:bookmarkStart w:id="0" w:name="_GoBack"/>
-      <w:bookmarkEnd w:id="0"/>
     </w:p>
     <w:sectPr>
       <w:pgSz w:w="11906" w:h="16838"/>

</xml_diff>